<commit_message>
checkpoint after training on full data
</commit_message>
<xml_diff>
--- a/notes/training results.docx
+++ b/notes/training results.docx
@@ -4,6 +4,12 @@
   <w:body>
     <w:p>
       <w:r>
+        <w:t>Benchmark = 12.6</w:t>
+      </w:r>
+    </w:p>
+    <w:p/>
+    <w:p>
+      <w:r>
         <w:t>5m data set from april 2k19</w:t>
       </w:r>
     </w:p>
@@ -62,6 +68,20 @@
     <w:p>
       <w:r>
         <w:t>After 15 = 152</w:t>
+      </w:r>
+    </w:p>
+    <w:p/>
+    <w:p>
+      <w:r>
+        <w:t>######### AFTER ADDING VOLUME</w:t>
+      </w:r>
+    </w:p>
+    <w:p>
+      <w:r>
+        <w:t>2 layer lstm 20 epochs = 11.7</w:t>
+      </w:r>
+      <w:r>
+        <w:t xml:space="preserve"> – saved as model 2</w:t>
       </w:r>
       <w:bookmarkStart w:id="0" w:name="_GoBack"/>
       <w:bookmarkEnd w:id="0"/>

</xml_diff>

<commit_message>
after teaching model 3
</commit_message>
<xml_diff>
--- a/notes/training results.docx
+++ b/notes/training results.docx
@@ -62,6 +62,35 @@
     </w:p>
     <w:p>
       <w:r>
+        <w:rPr>
+          <w:strike/>
+        </w:rPr>
+        <w:t xml:space="preserve">Stops </w:t>
+      </w:r>
+      <w:r>
+        <w:rPr>
+          <w:strike/>
+        </w:rPr>
+        <w:t>improving</w:t>
+      </w:r>
+      <w:r>
+        <w:rPr>
+          <w:strike/>
+        </w:rPr>
+        <w:t xml:space="preserve"> on validation set after like 5 epochs</w:t>
+      </w:r>
+      <w:r>
+        <w:rPr>
+          <w:strike/>
+        </w:rPr>
+        <w:t xml:space="preserve">  </w:t>
+      </w:r>
+      <w:r>
+        <w:t>it does a little bit</w:t>
+      </w:r>
+    </w:p>
+    <w:p>
+      <w:r>
         <w:t>After 10 = 14</w:t>
       </w:r>
     </w:p>
@@ -82,10 +111,34 @@
       </w:r>
       <w:r>
         <w:t xml:space="preserve"> – saved as model 2</w:t>
+      </w:r>
+    </w:p>
+    <w:p>
+      <w:r>
+        <w:t>3</w:t>
+      </w:r>
+      <w:r>
+        <w:t xml:space="preserve"> layer lstm </w:t>
+      </w:r>
+      <w:r>
+        <w:t>10</w:t>
+      </w:r>
+      <w:r>
+        <w:t xml:space="preserve"> epochs = </w:t>
+      </w:r>
+      <w:r>
+        <w:t>14.2</w:t>
       </w:r>
       <w:bookmarkStart w:id="0" w:name="_GoBack"/>
       <w:bookmarkEnd w:id="0"/>
-    </w:p>
+      <w:r>
+        <w:t xml:space="preserve"> – saved as model </w:t>
+      </w:r>
+      <w:r>
+        <w:t>3</w:t>
+      </w:r>
+    </w:p>
+    <w:p/>
     <w:p/>
     <w:p/>
     <w:sectPr>

</xml_diff>

<commit_message>
just after started teaching on 1h
</commit_message>
<xml_diff>
--- a/notes/training results.docx
+++ b/notes/training results.docx
@@ -129,14 +129,31 @@
       <w:r>
         <w:t>14.2</w:t>
       </w:r>
+      <w:r>
+        <w:t xml:space="preserve"> – saved as model </w:t>
+      </w:r>
+      <w:r>
+        <w:t>3</w:t>
+      </w:r>
+    </w:p>
+    <w:p/>
+    <w:p/>
+    <w:p>
+      <w:r>
+        <w:t>### 1h bars</w:t>
+      </w:r>
+    </w:p>
+    <w:p>
+      <w:r>
+        <w:t>Model2:</w:t>
+      </w:r>
+    </w:p>
+    <w:p>
+      <w:r>
+        <w:t>0 – 99.96</w:t>
+      </w:r>
       <w:bookmarkStart w:id="0" w:name="_GoBack"/>
       <w:bookmarkEnd w:id="0"/>
-      <w:r>
-        <w:t xml:space="preserve"> – saved as model </w:t>
-      </w:r>
-      <w:r>
-        <w:t>3</w:t>
-      </w:r>
     </w:p>
     <w:p/>
     <w:p/>

</xml_diff>

<commit_message>
after teaching model4 a bit more and fixing logging
</commit_message>
<xml_diff>
--- a/notes/training results.docx
+++ b/notes/training results.docx
@@ -145,12 +145,91 @@
     </w:p>
     <w:p>
       <w:r>
-        <w:t>Model2:</w:t>
-      </w:r>
-    </w:p>
-    <w:p>
-      <w:r>
-        <w:t>0 – 99.96</w:t>
+        <w:t xml:space="preserve">Using transfer learning from </w:t>
+      </w:r>
+      <w:r>
+        <w:t>Model2</w:t>
+      </w:r>
+    </w:p>
+    <w:p>
+      <w:r>
+        <w:t>Mse:</w:t>
+      </w:r>
+    </w:p>
+    <w:p>
+      <w:r>
+        <w:t xml:space="preserve">0 </w:t>
+      </w:r>
+      <w:r>
+        <w:t>-</w:t>
+      </w:r>
+      <w:r>
+        <w:t xml:space="preserve"> 99.96</w:t>
+      </w:r>
+    </w:p>
+    <w:p>
+      <w:r>
+        <w:t xml:space="preserve">1 </w:t>
+      </w:r>
+      <w:r>
+        <w:t>-</w:t>
+      </w:r>
+      <w:r>
+        <w:t xml:space="preserve"> 104</w:t>
+      </w:r>
+    </w:p>
+    <w:p>
+      <w:r>
+        <w:t xml:space="preserve">2 </w:t>
+      </w:r>
+      <w:r>
+        <w:t>-</w:t>
+      </w:r>
+      <w:r>
+        <w:t xml:space="preserve"> </w:t>
+      </w:r>
+      <w:r>
+        <w:t>100</w:t>
+      </w:r>
+    </w:p>
+    <w:p>
+      <w:r>
+        <w:t>3 - 98</w:t>
+      </w:r>
+    </w:p>
+    <w:p>
+      <w:r>
+        <w:t>5</w:t>
+      </w:r>
+      <w:r>
+        <w:t xml:space="preserve"> </w:t>
+      </w:r>
+      <w:r>
+        <w:t>-</w:t>
+      </w:r>
+      <w:r>
+        <w:t xml:space="preserve"> </w:t>
+      </w:r>
+      <w:r>
+        <w:t>96</w:t>
+      </w:r>
+    </w:p>
+    <w:p>
+      <w:r>
+        <w:t>vs</w:t>
+      </w:r>
+    </w:p>
+    <w:p>
+      <w:r>
+        <w:t>0 to 5 - 93</w:t>
+      </w:r>
+      <w:r>
+        <w:t xml:space="preserve"> - saved as model4v1</w:t>
+      </w:r>
+    </w:p>
+    <w:p>
+      <w:r>
+        <w:t>5 to 10 - 90 - saved as model4v2</w:t>
       </w:r>
       <w:bookmarkStart w:id="0" w:name="_GoBack"/>
       <w:bookmarkEnd w:id="0"/>

</xml_diff>

<commit_message>
small code improvements, teaching 2 layer on 1h
</commit_message>
<xml_diff>
--- a/notes/training results.docx
+++ b/notes/training results.docx
@@ -153,74 +153,6 @@
     </w:p>
     <w:p>
       <w:r>
-        <w:t>Mse:</w:t>
-      </w:r>
-    </w:p>
-    <w:p>
-      <w:r>
-        <w:t xml:space="preserve">0 </w:t>
-      </w:r>
-      <w:r>
-        <w:t>-</w:t>
-      </w:r>
-      <w:r>
-        <w:t xml:space="preserve"> 99.96</w:t>
-      </w:r>
-    </w:p>
-    <w:p>
-      <w:r>
-        <w:t xml:space="preserve">1 </w:t>
-      </w:r>
-      <w:r>
-        <w:t>-</w:t>
-      </w:r>
-      <w:r>
-        <w:t xml:space="preserve"> 104</w:t>
-      </w:r>
-    </w:p>
-    <w:p>
-      <w:r>
-        <w:t xml:space="preserve">2 </w:t>
-      </w:r>
-      <w:r>
-        <w:t>-</w:t>
-      </w:r>
-      <w:r>
-        <w:t xml:space="preserve"> </w:t>
-      </w:r>
-      <w:r>
-        <w:t>100</w:t>
-      </w:r>
-    </w:p>
-    <w:p>
-      <w:r>
-        <w:t>3 - 98</w:t>
-      </w:r>
-    </w:p>
-    <w:p>
-      <w:r>
-        <w:t>5</w:t>
-      </w:r>
-      <w:r>
-        <w:t xml:space="preserve"> </w:t>
-      </w:r>
-      <w:r>
-        <w:t>-</w:t>
-      </w:r>
-      <w:r>
-        <w:t xml:space="preserve"> </w:t>
-      </w:r>
-      <w:r>
-        <w:t>96</w:t>
-      </w:r>
-    </w:p>
-    <w:p>
-      <w:r>
-        <w:t>vs</w:t>
-      </w:r>
-    </w:p>
-    <w:p>
-      <w:r>
         <w:t>0 to 5 - 93</w:t>
       </w:r>
       <w:r>
@@ -229,7 +161,41 @@
     </w:p>
     <w:p>
       <w:r>
-        <w:t>5 to 10 - 90 - saved as model4v2</w:t>
+        <w:t xml:space="preserve">5 to 10 - </w:t>
+      </w:r>
+      <w:r>
+        <w:t>89</w:t>
+      </w:r>
+      <w:r>
+        <w:t xml:space="preserve"> - saved as model4v2</w:t>
+      </w:r>
+    </w:p>
+    <w:p>
+      <w:r>
+        <w:t>15 - 85 - 7510 - model4v3</w:t>
+      </w:r>
+    </w:p>
+    <w:p>
+      <w:r>
+        <w:t>20 - 83 7276 model4v4</w:t>
+      </w:r>
+    </w:p>
+    <w:p>
+      <w:r>
+        <w:t xml:space="preserve">25 - </w:t>
+      </w:r>
+      <w:r>
+        <w:t>80 7080</w:t>
+      </w:r>
+    </w:p>
+    <w:p>
+      <w:r>
+        <w:t>79 6940</w:t>
+      </w:r>
+    </w:p>
+    <w:p>
+      <w:r>
+        <w:t>78 6820</w:t>
       </w:r>
       <w:bookmarkStart w:id="0" w:name="_GoBack"/>
       <w:bookmarkEnd w:id="0"/>

</xml_diff>

<commit_message>
after teaching 2 layer on 1h for 50
</commit_message>
<xml_diff>
--- a/notes/training results.docx
+++ b/notes/training results.docx
@@ -196,6 +196,19 @@
     <w:p>
       <w:r>
         <w:t>78 6820</w:t>
+      </w:r>
+    </w:p>
+    <w:p>
+      <w:r>
+        <w:t>40 - 76 6720</w:t>
+      </w:r>
+    </w:p>
+    <w:p>
+      <w:r>
+        <w:t xml:space="preserve">50 - </w:t>
+      </w:r>
+      <w:r>
+        <w:t>323 28403</w:t>
       </w:r>
       <w:bookmarkStart w:id="0" w:name="_GoBack"/>
       <w:bookmarkEnd w:id="0"/>

</xml_diff>

<commit_message>
add and learn on full data
</commit_message>
<xml_diff>
--- a/notes/training results.docx
+++ b/notes/training results.docx
@@ -20,29 +20,17 @@
     </w:p>
     <w:p>
       <w:r>
-        <w:t>2</w:t>
-      </w:r>
-      <w:r>
-        <w:t xml:space="preserve"> layer LSTM after 1 epoch on 0.8 validation, 0.7 test split</w:t>
-      </w:r>
-      <w:r>
-        <w:t xml:space="preserve">  = 45</w:t>
-      </w:r>
-    </w:p>
-    <w:p>
-      <w:r>
-        <w:t>2 layer LSTM after 1 epoch on 0.8 validation, 0.7 test split  =</w:t>
-      </w:r>
-      <w:r>
-        <w:t xml:space="preserve"> 113</w:t>
-      </w:r>
-    </w:p>
-    <w:p>
-      <w:r>
-        <w:t xml:space="preserve">##### chose 2 layer lstm </w:t>
-      </w:r>
-      <w:r>
-        <w:t xml:space="preserve">on 0.8 validation, 0.7 test split  </w:t>
+        <w:t>2 layer LSTM after 1 epoch on 0.8 validation, 0.7 test split  = 45</w:t>
+      </w:r>
+    </w:p>
+    <w:p>
+      <w:r>
+        <w:t>2 layer LSTM after 1 epoch on 0.8 validation, 0.7 test split  = 113</w:t>
+      </w:r>
+    </w:p>
+    <w:p>
+      <w:r>
+        <w:t xml:space="preserve">##### chose 2 layer lstm on 0.8 validation, 0.7 test split  </w:t>
       </w:r>
     </w:p>
     <w:p>
@@ -115,25 +103,7 @@
     </w:p>
     <w:p>
       <w:r>
-        <w:t>3</w:t>
-      </w:r>
-      <w:r>
-        <w:t xml:space="preserve"> layer lstm </w:t>
-      </w:r>
-      <w:r>
-        <w:t>10</w:t>
-      </w:r>
-      <w:r>
-        <w:t xml:space="preserve"> epochs = </w:t>
-      </w:r>
-      <w:r>
-        <w:t>14.2</w:t>
-      </w:r>
-      <w:r>
-        <w:t xml:space="preserve"> – saved as model </w:t>
-      </w:r>
-      <w:r>
-        <w:t>3</w:t>
+        <w:t>3 layer lstm 10 epochs = 14.2 – saved as model 3</w:t>
       </w:r>
     </w:p>
     <w:p/>
@@ -303,10 +273,7 @@
         <w:t>model_batch_norm_v2_</w:t>
       </w:r>
       <w:r>
-        <w:t>v3</w:t>
-      </w:r>
-      <w:r>
-        <w:t xml:space="preserve"> = 350</w:t>
+        <w:t>v3 = 350</w:t>
       </w:r>
       <w:r>
         <w:t xml:space="preserve"> after 2</w:t>
@@ -372,20 +339,116 @@
         <w:t>+10 at x1 = 162 worse</w:t>
       </w:r>
       <w:r>
-        <w:t xml:space="preserve"> = </w:t>
+        <w:t xml:space="preserve"> =  </w:t>
+      </w:r>
+      <w:r>
+        <w:t>model_batch_norm_v2_v4</w:t>
+      </w:r>
+      <w:r>
+        <w:t xml:space="preserve"> </w:t>
+      </w:r>
+    </w:p>
+    <w:p>
+      <w:r>
+        <w:br w:type="page"/>
+      </w:r>
+    </w:p>
+    <w:p>
+      <w:r>
+        <w:lastRenderedPageBreak/>
+        <w:t>#################################### Full data 1h</w:t>
+      </w:r>
+    </w:p>
+    <w:p/>
+    <w:p>
+      <w:r>
+        <w:t>Model with 2 lstm layers and batch norm</w:t>
+      </w:r>
+      <w:r>
+        <w:t xml:space="preserve"> lr at x1</w:t>
+      </w:r>
+      <w:r>
+        <w:t>:</w:t>
+      </w:r>
+    </w:p>
+    <w:p>
+      <w:r>
+        <w:t>10 - ???</w:t>
+      </w:r>
+    </w:p>
+    <w:p>
+      <w:r>
+        <w:t>+10 = 1800</w:t>
+      </w:r>
+    </w:p>
+    <w:p>
+      <w:r>
+        <w:t>+10 = 1000</w:t>
+      </w:r>
+    </w:p>
+    <w:p>
+      <w:r>
+        <w:t>+10 = 1111</w:t>
+      </w:r>
+    </w:p>
+    <w:p>
+      <w:r>
+        <w:t xml:space="preserve">Model with 2 lstm layers </w:t>
+      </w:r>
+      <w:r>
+        <w:t xml:space="preserve">with NO </w:t>
+      </w:r>
+      <w:r>
+        <w:t>batch norm</w:t>
+      </w:r>
+      <w:r>
+        <w:t>:</w:t>
+      </w:r>
+    </w:p>
+    <w:p>
+      <w:r>
+        <w:t>5 - 330</w:t>
+      </w:r>
+    </w:p>
+    <w:p>
+      <w:r>
+        <w:t>10 - 285</w:t>
+      </w:r>
+    </w:p>
+    <w:p>
+      <w:r>
+        <w:t>15 - 185</w:t>
+      </w:r>
+    </w:p>
+    <w:p>
+      <w:r>
+        <w:t>20 - 135</w:t>
+      </w:r>
+    </w:p>
+    <w:p>
+      <w:r>
+        <w:t>25 - 120</w:t>
+      </w:r>
+    </w:p>
+    <w:p>
+      <w:r>
+        <w:t>30 - 110</w:t>
+      </w:r>
+    </w:p>
+    <w:p>
+      <w:r>
+        <w:t>40 - 105</w:t>
+      </w:r>
+    </w:p>
+    <w:p>
+      <w:r>
+        <w:t>60 - 160</w:t>
       </w:r>
       <w:bookmarkStart w:id="0" w:name="_GoBack"/>
       <w:bookmarkEnd w:id="0"/>
-      <w:r>
-        <w:t xml:space="preserve"> </w:t>
-      </w:r>
-      <w:r>
-        <w:t>model_batch_norm_v2_v4</w:t>
-      </w:r>
-      <w:r>
-        <w:t xml:space="preserve"> </w:t>
-      </w:r>
-    </w:p>
+    </w:p>
+    <w:p/>
+    <w:p/>
     <w:p/>
     <w:p/>
     <w:p/>

</xml_diff>

<commit_message>
try model with 2 layers and bn
</commit_message>
<xml_diff>
--- a/notes/training results.docx
+++ b/notes/training results.docx
@@ -443,6 +443,26 @@
     <w:p>
       <w:r>
         <w:t>60 - 160</w:t>
+      </w:r>
+    </w:p>
+    <w:p/>
+    <w:p>
+      <w:r>
+        <w:t xml:space="preserve">############ FIXED MODEL </w:t>
+      </w:r>
+      <w:r>
+        <w:br/>
+        <w:t>5 - 330</w:t>
+      </w:r>
+    </w:p>
+    <w:p>
+      <w:r>
+        <w:t>10 - 255</w:t>
+      </w:r>
+    </w:p>
+    <w:p>
+      <w:r>
+        <w:t>15 - 215</w:t>
       </w:r>
       <w:bookmarkStart w:id="0" w:name="_GoBack"/>
       <w:bookmarkEnd w:id="0"/>

</xml_diff>